<commit_message>
add scenario 1 to the result; arrange result sections
</commit_message>
<xml_diff>
--- a/4-Analysis/prospective-dynamics-rotation-wise-projection-scenario2.docx
+++ b/4-Analysis/prospective-dynamics-rotation-wise-projection-scenario2.docx
@@ -7,25 +7,13 @@
         <w:pStyle w:val="FirstParagraph"/>
       </w:pPr>
       <w:r>
-        <w:t xml:space="preserve">Using 2018 fecundity rates, waterhemp populations in all crop identity halved annually (Figures</w:t>
+        <w:t xml:space="preserve">Using 2018 fecundity rates, waterhemp populations in all crop identity increased annually, fastest in the 2-year rotation under low herbicide weed management (77 times) and slowest in the 4-year rotation under low herbicide weed management (2.2 times) (Figures</w:t>
       </w:r>
       <w:r>
         <w:t xml:space="preserve"> </w:t>
       </w:r>
       <w:r>
         <w:t xml:space="preserve">1</w:t>
-      </w:r>
-      <w:r>
-        <w:t xml:space="preserve"> </w:t>
-      </w:r>
-      <w:r>
-        <w:t xml:space="preserve">and</w:t>
-      </w:r>
-      <w:r>
-        <w:t xml:space="preserve"> </w:t>
-      </w:r>
-      <w:r>
-        <w:t xml:space="preserve">2</w:t>
       </w:r>
       <w:r>
         <w:t xml:space="preserve">).</w:t>
@@ -74,61 +62,6 @@
             </a:graphic>
           </wp:inline>
         </w:drawing>
-      </w:r>
-    </w:p>
-    <w:p>
-      <w:pPr>
-        <w:pStyle w:val="CaptionedFigure"/>
-      </w:pPr>
-      <w:r>
-        <w:drawing>
-          <wp:inline>
-            <wp:extent cx="5334000" cy="4267200"/>
-            <wp:effectExtent b="0" l="0" r="0" t="0"/>
-            <wp:docPr descr="Figure 2: Waterhemp population growth rate in each crop phase using 2018 fecundity rate." title="" id="1" name="Picture"/>
-            <a:graphic>
-              <a:graphicData uri="http://schemas.openxmlformats.org/drawingml/2006/picture">
-                <pic:pic>
-                  <pic:nvPicPr>
-                    <pic:cNvPr descr="prospective-dynamics-rotation-wise-projection-scenario2_files/figure-docx/phase-lambda-1.png" id="0" name="Picture"/>
-                    <pic:cNvPicPr>
-                      <a:picLocks noChangeArrowheads="1" noChangeAspect="1"/>
-                    </pic:cNvPicPr>
-                  </pic:nvPicPr>
-                  <pic:blipFill>
-                    <a:blip r:embed="rId21"/>
-                    <a:stretch>
-                      <a:fillRect/>
-                    </a:stretch>
-                  </pic:blipFill>
-                  <pic:spPr bwMode="auto">
-                    <a:xfrm>
-                      <a:off x="0" y="0"/>
-                      <a:ext cx="5334000" cy="4267200"/>
-                    </a:xfrm>
-                    <a:prstGeom prst="rect">
-                      <a:avLst/>
-                    </a:prstGeom>
-                    <a:noFill/>
-                    <a:ln w="9525">
-                      <a:noFill/>
-                      <a:headEnd/>
-                      <a:tailEnd/>
-                    </a:ln>
-                  </pic:spPr>
-                </pic:pic>
-              </a:graphicData>
-            </a:graphic>
-          </wp:inline>
-        </w:drawing>
-      </w:r>
-    </w:p>
-    <w:p>
-      <w:pPr>
-        <w:pStyle w:val="ImageCaption"/>
-      </w:pPr>
-      <w:r>
-        <w:t xml:space="preserve">Figure 2: Waterhemp population growth rate in each crop phase using 2018 fecundity rate.</w:t>
       </w:r>
     </w:p>
     <w:sectPr/>

</xml_diff>